<commit_message>
update docxPageBreak implementation to fix showcase loop
</commit_message>
<xml_diff>
--- a/test/page-break-single-paragraph2.docx
+++ b/test/page-break-single-paragraph2.docx
@@ -2,7 +2,7 @@
 <file path=word/document.xml><?xml version="1.0" encoding="utf-8"?>
 <w:document xmlns:wpc="http://schemas.microsoft.com/office/word/2010/wordprocessingCanvas" xmlns:cx="http://schemas.microsoft.com/office/drawing/2014/chartex" xmlns:cx1="http://schemas.microsoft.com/office/drawing/2015/9/8/chartex" xmlns:cx2="http://schemas.microsoft.com/office/drawing/2015/10/21/chartex" xmlns:cx3="http://schemas.microsoft.com/office/drawing/2016/5/9/chartex" xmlns:cx4="http://schemas.microsoft.com/office/drawing/2016/5/10/chartex" xmlns:cx5="http://schemas.microsoft.com/office/drawing/2016/5/11/chartex" xmlns:cx6="http://schemas.microsoft.com/office/drawing/2016/5/12/chartex" xmlns:cx7="http://schemas.microsoft.com/office/drawing/2016/5/13/chartex" xmlns:cx8="http://schemas.microsoft.com/office/drawing/2016/5/14/chartex" xmlns:mc="http://schemas.openxmlformats.org/markup-compatibility/2006" xmlns:aink="http://schemas.microsoft.com/office/drawing/2016/ink" xmlns:am3d="http://schemas.microsoft.com/office/drawing/2017/model3d" xmlns:o="urn:schemas-microsoft-com:office:office" xmlns:r="http://schemas.openxmlformats.org/officeDocument/2006/relationships" xmlns:m="http://schemas.openxmlformats.org/officeDocument/2006/math" xmlns:v="urn:schemas-microsoft-com:vml" xmlns:wp14="http://schemas.microsoft.com/office/word/2010/wordprocessingDrawing" xmlns:wp="http://schemas.openxmlformats.org/drawingml/2006/wordprocessingDrawing" xmlns:w10="urn:schemas-microsoft-com:office:word" xmlns:w="http://schemas.openxmlformats.org/wordprocessingml/2006/main" xmlns:w14="http://schemas.microsoft.com/office/word/2010/wordml" xmlns:w15="http://schemas.microsoft.com/office/word/2012/wordml" xmlns:w16cid="http://schemas.microsoft.com/office/word/2016/wordml/cid" xmlns:w16se="http://schemas.microsoft.com/office/word/2015/wordml/symex" xmlns:wpg="http://schemas.microsoft.com/office/word/2010/wordprocessingGroup" xmlns:wpi="http://schemas.microsoft.com/office/word/2010/wordprocessingInk" xmlns:wne="http://schemas.microsoft.com/office/word/2006/wordml" xmlns:wps="http://schemas.microsoft.com/office/word/2010/wordprocessingShape" mc:Ignorable="w14 w15 w16se w16cid wp14">
   <w:body>
-    <w:p xmlns:w="http://schemas.openxmlformats.org/wordprocessingml/2006/main">
+    <w:p>
       <w:pPr>
         <w:rPr>
           <w:lang w:val="es-ES"/>
@@ -14,28 +14,25 @@
         </w:rPr>
         <w:t>Demo</w:t>
       </w:r>
-      <w:proofErr w:type="spellStart"/>
-      <w:proofErr w:type="spellEnd"/>
-      <w:proofErr w:type="gramStart"/>
-      <w:proofErr w:type="gramEnd"/>
-      <w:bookmarkStart w:id="0" w:name="_GoBack"/>
-      <w:bookmarkEnd w:id="0"/>
-    </w:p>
-    <w:p>
       <w:r>
-        <w:br w:type="page"/>
-      </w:r>
-      <w:r xmlns:w="http://schemas.openxmlformats.org/wordprocessingml/2006/main">
         <w:rPr>
           <w:lang w:val="es-ES"/>
         </w:rPr>
-        <w:t>of</w:t>
+        <w:t>{{docxPageBreak</w:t>
+      </w:r>
+      <w:bookmarkStart w:id="0" w:name="_GoBack"/>
+      <w:bookmarkEnd w:id="0"/>
+      <w:r>
+        <w:rPr>
+          <w:lang w:val="es-ES"/>
+        </w:rPr>
+        <w:t>}}</w:t>
       </w:r>
       <w:r>
         <w:rPr>
           <w:lang w:val="es-ES"/>
         </w:rPr>
-        <w:t xml:space="preserve"> a break</w:t>
+        <w:t>of a break</w:t>
       </w:r>
     </w:p>
     <w:sectPr>
@@ -167,6 +164,7 @@
     <w:lsdException w:name="HTML Sample" w:semiHidden="1" w:unhideWhenUsed="1"/>
     <w:lsdException w:name="HTML Typewriter" w:semiHidden="1" w:unhideWhenUsed="1"/>
     <w:lsdException w:name="HTML Variable" w:semiHidden="1" w:unhideWhenUsed="1"/>
+    <w:lsdException w:name="Normal Table" w:semiHidden="1" w:unhideWhenUsed="1"/>
     <w:lsdException w:name="annotation subject" w:semiHidden="1" w:unhideWhenUsed="1"/>
     <w:lsdException w:name="No List" w:semiHidden="1" w:unhideWhenUsed="1"/>
     <w:lsdException w:name="Outline List 1" w:semiHidden="1" w:unhideWhenUsed="1"/>
@@ -213,8 +211,10 @@
     <w:lsdException w:name="Table Subtle 2" w:semiHidden="1" w:unhideWhenUsed="1"/>
     <w:lsdException w:name="Table Web 1" w:semiHidden="1" w:unhideWhenUsed="1"/>
     <w:lsdException w:name="Table Web 2" w:semiHidden="1" w:unhideWhenUsed="1"/>
+    <w:lsdException w:name="Table Web 3" w:semiHidden="1" w:unhideWhenUsed="1"/>
     <w:lsdException w:name="Balloon Text" w:semiHidden="1" w:unhideWhenUsed="1"/>
     <w:lsdException w:name="Table Grid" w:uiPriority="39"/>
+    <w:lsdException w:name="Table Theme" w:semiHidden="1" w:unhideWhenUsed="1"/>
     <w:lsdException w:name="Placeholder Text" w:semiHidden="1"/>
     <w:lsdException w:name="No Spacing" w:uiPriority="1" w:qFormat="1"/>
     <w:lsdException w:name="Light Shading" w:uiPriority="60"/>
@@ -440,13 +440,13 @@
     <w:name w:val="Normal"/>
     <w:qFormat/>
   </w:style>
-  <w:style w:type="character" w:default="1" w:styleId="Fuentedeprrafopredeter">
+  <w:style w:type="character" w:default="1" w:styleId="DefaultParagraphFont">
     <w:name w:val="Default Paragraph Font"/>
     <w:uiPriority w:val="1"/>
     <w:semiHidden/>
     <w:unhideWhenUsed/>
   </w:style>
-  <w:style w:type="table" w:default="1" w:styleId="Tablanormal">
+  <w:style w:type="table" w:default="1" w:styleId="TableNormal">
     <w:name w:val="Normal Table"/>
     <w:uiPriority w:val="99"/>
     <w:semiHidden/>
@@ -461,7 +461,7 @@
       </w:tblCellMar>
     </w:tblPr>
   </w:style>
-  <w:style w:type="numbering" w:default="1" w:styleId="Sinlista">
+  <w:style w:type="numbering" w:default="1" w:styleId="NoList">
     <w:name w:val="No List"/>
     <w:uiPriority w:val="99"/>
     <w:semiHidden/>

</xml_diff>